<commit_message>
Menu Enumeration added and Main functionality changed
</commit_message>
<xml_diff>
--- a/Отчёт/Отчет.docx
+++ b/Отчёт/Отчет.docx
@@ -735,10 +735,10 @@
             <v:path o:extrusionok="f" gradientshapeok="t" o:connecttype="rect"/>
             <o:lock v:ext="edit" aspectratio="t"/>
           </v:shapetype>
-          <v:shape id="_x0000_i1026" type="#_x0000_t75" style="width:468.95pt;height:111.45pt" o:ole="">
+          <v:shape id="_x0000_i1025" type="#_x0000_t75" style="width:468.95pt;height:111.45pt" o:ole="">
             <v:imagedata r:id="rId9" o:title=""/>
           </v:shape>
-          <o:OLEObject Type="Embed" ProgID="Visio.Drawing.11" ShapeID="_x0000_i1026" DrawAspect="Content" ObjectID="_1771587363" r:id="rId10"/>
+          <o:OLEObject Type="Embed" ProgID="Visio.Drawing.11" ShapeID="_x0000_i1025" DrawAspect="Content" ObjectID="_1771697187" r:id="rId10"/>
         </w:object>
       </w:r>
       <w:r>
@@ -1549,11 +1549,11 @@
         </w:rPr>
       </w:pPr>
       <w:r>
-        <w:object w:dxaOrig="5157" w:dyaOrig="6957">
-          <v:shape id="_x0000_i1025" type="#_x0000_t75" style="width:378.8pt;height:511.5pt" o:ole="">
+        <w:object w:dxaOrig="6025" w:dyaOrig="10075">
+          <v:shape id="_x0000_i1026" type="#_x0000_t75" style="width:301.15pt;height:7in" o:ole="">
             <v:imagedata r:id="rId17" o:title=""/>
           </v:shape>
-          <o:OLEObject Type="Embed" ProgID="Visio.Drawing.11" ShapeID="_x0000_i1025" DrawAspect="Content" ObjectID="_1771587364" r:id="rId18"/>
+          <o:OLEObject Type="Embed" ProgID="Visio.Drawing.11" ShapeID="_x0000_i1026" DrawAspect="Content" ObjectID="_1771697188" r:id="rId18"/>
         </w:object>
       </w:r>
     </w:p>
@@ -2743,297 +2743,50 @@
         <w:pStyle w:val="HTML"/>
       </w:pPr>
       <w:r>
-        <w:rPr>
-          <w:lang w:val="en-US"/>
-        </w:rPr>
-        <w:t>package</w:t>
-      </w:r>
-      <w:r>
-        <w:t xml:space="preserve"> </w:t>
-      </w:r>
-      <w:r>
-        <w:rPr>
-          <w:lang w:val="en-US"/>
-        </w:rPr>
-        <w:t>Transport</w:t>
-      </w:r>
-      <w:r>
-        <w:t>;</w:t>
-      </w:r>
-      <w:r>
-        <w:br/>
-      </w:r>
-      <w:r>
-        <w:br/>
-      </w:r>
-      <w:r>
-        <w:rPr>
-          <w:lang w:val="en-US"/>
-        </w:rPr>
-        <w:t>import</w:t>
-      </w:r>
-      <w:r>
-        <w:t xml:space="preserve"> </w:t>
-      </w:r>
-      <w:r>
-        <w:rPr>
-          <w:lang w:val="en-US"/>
-        </w:rPr>
-        <w:t>java</w:t>
-      </w:r>
-      <w:r>
-        <w:t>.</w:t>
-      </w:r>
-      <w:r>
-        <w:rPr>
-          <w:lang w:val="en-US"/>
-        </w:rPr>
-        <w:t>util</w:t>
-      </w:r>
-      <w:r>
-        <w:t>.</w:t>
-      </w:r>
-      <w:r>
-        <w:rPr>
-          <w:lang w:val="en-US"/>
-        </w:rPr>
-        <w:t>ArrayList</w:t>
-      </w:r>
-      <w:r>
-        <w:t>;</w:t>
-      </w:r>
-      <w:r>
-        <w:br/>
-      </w:r>
-      <w:r>
-        <w:rPr>
-          <w:lang w:val="en-US"/>
-        </w:rPr>
-        <w:t>import</w:t>
-      </w:r>
-      <w:r>
-        <w:t xml:space="preserve"> </w:t>
-      </w:r>
-      <w:r>
-        <w:rPr>
-          <w:lang w:val="en-US"/>
-        </w:rPr>
-        <w:t>java</w:t>
-      </w:r>
-      <w:r>
-        <w:t>.</w:t>
-      </w:r>
-      <w:r>
-        <w:rPr>
-          <w:lang w:val="en-US"/>
-        </w:rPr>
-        <w:t>util</w:t>
-      </w:r>
-      <w:r>
-        <w:t>.</w:t>
-      </w:r>
-      <w:r>
-        <w:rPr>
-          <w:lang w:val="en-US"/>
-        </w:rPr>
-        <w:t>Scanner</w:t>
-      </w:r>
-      <w:r>
-        <w:t>;</w:t>
-      </w:r>
-      <w:r>
-        <w:br/>
-      </w:r>
-      <w:r>
-        <w:br/>
-      </w:r>
-      <w:r>
-        <w:rPr>
-          <w:lang w:val="en-US"/>
-        </w:rPr>
-        <w:t>public</w:t>
-      </w:r>
-      <w:r>
-        <w:t xml:space="preserve"> </w:t>
-      </w:r>
-      <w:r>
-        <w:rPr>
-          <w:lang w:val="en-US"/>
-        </w:rPr>
-        <w:t>class</w:t>
-      </w:r>
-      <w:r>
-        <w:t xml:space="preserve"> </w:t>
-      </w:r>
-      <w:r>
-        <w:rPr>
-          <w:lang w:val="en-US"/>
-        </w:rPr>
-        <w:t>Main</w:t>
-      </w:r>
-      <w:r>
-        <w:t xml:space="preserve"> {</w:t>
-      </w:r>
-      <w:r>
-        <w:br/>
-      </w:r>
-      <w:r>
-        <w:br/>
-        <w:t xml:space="preserve">    </w:t>
-      </w:r>
-      <w:r>
-        <w:rPr>
-          <w:lang w:val="en-US"/>
-        </w:rPr>
-        <w:t>public</w:t>
-      </w:r>
-      <w:r>
-        <w:t xml:space="preserve"> </w:t>
-      </w:r>
-      <w:r>
-        <w:rPr>
-          <w:lang w:val="en-US"/>
-        </w:rPr>
-        <w:t>static</w:t>
-      </w:r>
-      <w:r>
-        <w:t xml:space="preserve"> &lt;</w:t>
-      </w:r>
-      <w:r>
-        <w:rPr>
-          <w:lang w:val="en-US"/>
-        </w:rPr>
-        <w:t>T</w:t>
-      </w:r>
-      <w:r>
-        <w:t xml:space="preserve">&gt; </w:t>
-      </w:r>
-      <w:r>
-        <w:rPr>
-          <w:lang w:val="en-US"/>
-        </w:rPr>
-        <w:t>void</w:t>
-      </w:r>
-      <w:r>
-        <w:t xml:space="preserve"> </w:t>
-      </w:r>
-      <w:r>
-        <w:rPr>
-          <w:lang w:val="en-US"/>
-        </w:rPr>
-        <w:t>print</w:t>
-      </w:r>
-      <w:r>
-        <w:t>(</w:t>
-      </w:r>
-      <w:r>
-        <w:rPr>
-          <w:lang w:val="en-US"/>
-        </w:rPr>
-        <w:t>ArrayList</w:t>
-      </w:r>
-      <w:r>
-        <w:t>&lt;</w:t>
-      </w:r>
-      <w:r>
-        <w:rPr>
-          <w:lang w:val="en-US"/>
-        </w:rPr>
-        <w:t>T</w:t>
-      </w:r>
-      <w:r>
-        <w:t xml:space="preserve">&gt; </w:t>
-      </w:r>
-      <w:r>
-        <w:rPr>
-          <w:lang w:val="en-US"/>
-        </w:rPr>
-        <w:t>list</w:t>
-      </w:r>
-      <w:r>
-        <w:t>){</w:t>
-      </w:r>
-      <w:r>
-        <w:br/>
-        <w:t xml:space="preserve">        </w:t>
-      </w:r>
-      <w:r>
-        <w:rPr>
-          <w:lang w:val="en-US"/>
-        </w:rPr>
-        <w:t>for</w:t>
-      </w:r>
-      <w:r>
-        <w:t>(</w:t>
-      </w:r>
-      <w:r>
-        <w:rPr>
-          <w:lang w:val="en-US"/>
-        </w:rPr>
-        <w:t>T</w:t>
-      </w:r>
-      <w:r>
-        <w:t xml:space="preserve"> </w:t>
-      </w:r>
-      <w:r>
-        <w:rPr>
-          <w:lang w:val="en-US"/>
-        </w:rPr>
-        <w:t>each</w:t>
-      </w:r>
-      <w:r>
-        <w:t xml:space="preserve"> : </w:t>
-      </w:r>
-      <w:r>
-        <w:rPr>
-          <w:lang w:val="en-US"/>
-        </w:rPr>
-        <w:t>list</w:t>
-      </w:r>
-      <w:r>
-        <w:t>)</w:t>
-      </w:r>
-      <w:r>
-        <w:br/>
-        <w:t xml:space="preserve">            </w:t>
-      </w:r>
-      <w:r>
-        <w:rPr>
-          <w:lang w:val="en-US"/>
-        </w:rPr>
-        <w:t>System</w:t>
-      </w:r>
-      <w:r>
-        <w:t>.</w:t>
+        <w:t>package Transport;</w:t>
+      </w:r>
+      <w:r>
+        <w:br/>
+      </w:r>
+      <w:r>
+        <w:br/>
+        <w:t>import java.util.ArrayList;</w:t>
+      </w:r>
+      <w:r>
+        <w:br/>
+        <w:t>import java.util.Scanner;</w:t>
+      </w:r>
+      <w:r>
+        <w:br/>
+      </w:r>
+      <w:r>
+        <w:br/>
+        <w:t>public class Main {</w:t>
+      </w:r>
+      <w:r>
+        <w:br/>
+      </w:r>
+      <w:r>
+        <w:br/>
+        <w:t xml:space="preserve">    public static &lt;T&gt; void print(ArrayList&lt;T&gt; list){</w:t>
+      </w:r>
+      <w:r>
+        <w:br/>
+        <w:t xml:space="preserve">        for(T each : list)</w:t>
+      </w:r>
+      <w:r>
+        <w:br/>
+        <w:t xml:space="preserve">            System.</w:t>
       </w:r>
       <w:r>
         <w:rPr>
           <w:i/>
           <w:iCs/>
-          <w:lang w:val="en-US"/>
         </w:rPr>
         <w:t>out</w:t>
       </w:r>
       <w:r>
-        <w:t>.</w:t>
-      </w:r>
-      <w:r>
-        <w:rPr>
-          <w:lang w:val="en-US"/>
-        </w:rPr>
-        <w:t>println</w:t>
-      </w:r>
-      <w:r>
-        <w:t>(</w:t>
-      </w:r>
-      <w:r>
-        <w:rPr>
-          <w:lang w:val="en-US"/>
-        </w:rPr>
-        <w:t>each</w:t>
-      </w:r>
-      <w:r>
-        <w:t>);</w:t>
+        <w:t>.println(each);</w:t>
       </w:r>
       <w:r>
         <w:br/>
@@ -3044,116 +2797,16 @@
       </w:r>
       <w:r>
         <w:br/>
-        <w:t xml:space="preserve">    </w:t>
-      </w:r>
-      <w:r>
-        <w:rPr>
-          <w:lang w:val="en-US"/>
-        </w:rPr>
-        <w:t>public</w:t>
-      </w:r>
-      <w:r>
-        <w:t xml:space="preserve"> </w:t>
-      </w:r>
-      <w:r>
-        <w:rPr>
-          <w:lang w:val="en-US"/>
-        </w:rPr>
-        <w:t>static</w:t>
-      </w:r>
-      <w:r>
-        <w:t xml:space="preserve"> </w:t>
-      </w:r>
-      <w:r>
-        <w:rPr>
-          <w:lang w:val="en-US"/>
-        </w:rPr>
-        <w:t>void</w:t>
-      </w:r>
-      <w:r>
-        <w:t xml:space="preserve"> </w:t>
-      </w:r>
-      <w:r>
-        <w:rPr>
-          <w:lang w:val="en-US"/>
-        </w:rPr>
-        <w:t>main</w:t>
-      </w:r>
-      <w:r>
-        <w:t xml:space="preserve"> (</w:t>
-      </w:r>
-      <w:r>
-        <w:rPr>
-          <w:lang w:val="en-US"/>
-        </w:rPr>
-        <w:t>String</w:t>
-      </w:r>
-      <w:r>
-        <w:t xml:space="preserve">[] </w:t>
-      </w:r>
-      <w:r>
-        <w:rPr>
-          <w:lang w:val="en-US"/>
-        </w:rPr>
-        <w:t>args</w:t>
-      </w:r>
-      <w:r>
-        <w:t>){</w:t>
-      </w:r>
-      <w:r>
-        <w:br/>
-        <w:t xml:space="preserve">        </w:t>
-      </w:r>
-      <w:r>
-        <w:rPr>
-          <w:lang w:val="en-US"/>
-        </w:rPr>
-        <w:t>Scanner</w:t>
-      </w:r>
-      <w:r>
-        <w:t xml:space="preserve"> </w:t>
-      </w:r>
-      <w:r>
-        <w:rPr>
-          <w:lang w:val="en-US"/>
-        </w:rPr>
-        <w:t>in</w:t>
-      </w:r>
-      <w:r>
-        <w:t xml:space="preserve"> = </w:t>
-      </w:r>
-      <w:r>
-        <w:rPr>
-          <w:lang w:val="en-US"/>
-        </w:rPr>
-        <w:t>new</w:t>
-      </w:r>
-      <w:r>
-        <w:t xml:space="preserve"> </w:t>
-      </w:r>
-      <w:r>
-        <w:rPr>
-          <w:lang w:val="en-US"/>
-        </w:rPr>
-        <w:t>Scanner</w:t>
-      </w:r>
-      <w:r>
-        <w:t>(</w:t>
-      </w:r>
-      <w:r>
-        <w:rPr>
-          <w:lang w:val="en-US"/>
-        </w:rPr>
-        <w:t>System</w:t>
-      </w:r>
-      <w:r>
-        <w:t>.</w:t>
+        <w:t xml:space="preserve">    public static void main (String[] args){</w:t>
+      </w:r>
+      <w:r>
+        <w:br/>
+        <w:t xml:space="preserve">        Scanner in = new Scanner(System.</w:t>
       </w:r>
       <w:r>
         <w:rPr>
           <w:i/>
           <w:iCs/>
-          <w:lang w:val="en-US"/>
         </w:rPr>
         <w:t>in</w:t>
       </w:r>
@@ -3162,1489 +2815,336 @@
       </w:r>
       <w:r>
         <w:br/>
-        <w:t xml:space="preserve">        </w:t>
-      </w:r>
-      <w:r>
-        <w:rPr>
-          <w:lang w:val="en-US"/>
-        </w:rPr>
-        <w:t>TrainGenerator</w:t>
-      </w:r>
-      <w:r>
-        <w:t xml:space="preserve"> </w:t>
-      </w:r>
-      <w:r>
-        <w:rPr>
-          <w:lang w:val="en-US"/>
-        </w:rPr>
-        <w:t>trainGen</w:t>
-      </w:r>
-      <w:r>
-        <w:t xml:space="preserve"> = </w:t>
-      </w:r>
-      <w:r>
-        <w:rPr>
-          <w:lang w:val="en-US"/>
-        </w:rPr>
-        <w:t>new</w:t>
-      </w:r>
-      <w:r>
-        <w:t xml:space="preserve"> </w:t>
-      </w:r>
-      <w:r>
-        <w:rPr>
-          <w:lang w:val="en-US"/>
-        </w:rPr>
-        <w:t>TrainGenerator</w:t>
-      </w:r>
-      <w:r>
-        <w:t>(10);</w:t>
-      </w:r>
-      <w:r>
-        <w:br/>
-        <w:t xml:space="preserve">        </w:t>
-      </w:r>
-      <w:r>
-        <w:rPr>
-          <w:lang w:val="en-US"/>
-        </w:rPr>
-        <w:t>boolean</w:t>
-      </w:r>
-      <w:r>
-        <w:t xml:space="preserve"> </w:t>
-      </w:r>
-      <w:r>
-        <w:rPr>
-          <w:lang w:val="en-US"/>
-        </w:rPr>
-        <w:t>isWorking</w:t>
-      </w:r>
-      <w:r>
-        <w:t xml:space="preserve"> = </w:t>
-      </w:r>
-      <w:r>
-        <w:rPr>
-          <w:lang w:val="en-US"/>
-        </w:rPr>
-        <w:t>true</w:t>
-      </w:r>
-      <w:r>
-        <w:t>;</w:t>
-      </w:r>
-      <w:r>
-        <w:br/>
-        <w:t xml:space="preserve">        </w:t>
-      </w:r>
-      <w:r>
-        <w:rPr>
-          <w:lang w:val="en-US"/>
-        </w:rPr>
-        <w:t>int</w:t>
-      </w:r>
-      <w:r>
-        <w:t xml:space="preserve"> </w:t>
-      </w:r>
-      <w:r>
-        <w:rPr>
-          <w:lang w:val="en-US"/>
-        </w:rPr>
-        <w:t>code</w:t>
-      </w:r>
-      <w:r>
-        <w:t>;</w:t>
-      </w:r>
-      <w:r>
-        <w:br/>
-        <w:t xml:space="preserve">        </w:t>
-      </w:r>
-      <w:r>
-        <w:rPr>
-          <w:lang w:val="en-US"/>
-        </w:rPr>
-        <w:t>while</w:t>
-      </w:r>
-      <w:r>
-        <w:t>(</w:t>
-      </w:r>
-      <w:r>
-        <w:rPr>
-          <w:lang w:val="en-US"/>
-        </w:rPr>
-        <w:t>isWorking</w:t>
-      </w:r>
-      <w:r>
-        <w:t>){</w:t>
-      </w:r>
-      <w:r>
-        <w:br/>
-        <w:t xml:space="preserve">            </w:t>
-      </w:r>
-      <w:r>
-        <w:rPr>
-          <w:lang w:val="en-US"/>
-        </w:rPr>
-        <w:t>System</w:t>
-      </w:r>
-      <w:r>
-        <w:t>.</w:t>
+        <w:t xml:space="preserve">        TrainGenerator trainGen = new TrainGenerator(10);</w:t>
+      </w:r>
+      <w:r>
+        <w:br/>
+      </w:r>
+      <w:r>
+        <w:br/>
+        <w:t xml:space="preserve">        MenuItems menuCommand = MenuItems.</w:t>
       </w:r>
       <w:r>
         <w:rPr>
           <w:i/>
           <w:iCs/>
-          <w:lang w:val="en-US"/>
-        </w:rPr>
-        <w:t>out</w:t>
-      </w:r>
-      <w:r>
-        <w:t>.</w:t>
-      </w:r>
-      <w:r>
-        <w:rPr>
-          <w:lang w:val="en-US"/>
-        </w:rPr>
-        <w:t>print</w:t>
-      </w:r>
-      <w:r>
-        <w:t>("""</w:t>
-      </w:r>
-      <w:r>
-        <w:br/>
-        <w:t xml:space="preserve">                    </w:t>
-      </w:r>
-      <w:r>
-        <w:t>Вывод</w:t>
-      </w:r>
-      <w:r>
-        <w:t xml:space="preserve"> </w:t>
-      </w:r>
-      <w:r>
-        <w:t>информации</w:t>
-      </w:r>
-      <w:r>
-        <w:t xml:space="preserve"> </w:t>
-      </w:r>
-      <w:r>
-        <w:t>о</w:t>
-      </w:r>
-      <w:r>
-        <w:t xml:space="preserve"> </w:t>
-      </w:r>
-      <w:r>
-        <w:t>поезде</w:t>
-      </w:r>
-      <w:r>
-        <w:t>:</w:t>
-      </w:r>
-      <w:r>
-        <w:br/>
-        <w:t xml:space="preserve">                    0 - </w:t>
-      </w:r>
-      <w:r>
-        <w:t>код</w:t>
-      </w:r>
-      <w:r>
-        <w:t xml:space="preserve"> </w:t>
-      </w:r>
-      <w:r>
-        <w:t>вывода</w:t>
-      </w:r>
-      <w:r>
-        <w:t xml:space="preserve"> </w:t>
-      </w:r>
-      <w:r>
-        <w:t>количества</w:t>
-      </w:r>
-      <w:r>
-        <w:t xml:space="preserve"> </w:t>
-      </w:r>
-      <w:r>
-        <w:t>всех</w:t>
-      </w:r>
-      <w:r>
-        <w:t xml:space="preserve"> </w:t>
-      </w:r>
-      <w:r>
-        <w:t>пасажиров</w:t>
-      </w:r>
-      <w:r>
-        <w:t xml:space="preserve"> </w:t>
-      </w:r>
-      <w:r>
-        <w:t>в</w:t>
-      </w:r>
-      <w:r>
-        <w:t xml:space="preserve"> </w:t>
-      </w:r>
-      <w:r>
-        <w:t>поезде</w:t>
-      </w:r>
-      <w:r>
-        <w:br/>
-        <w:t xml:space="preserve">                    1 - </w:t>
-      </w:r>
-      <w:r>
-        <w:t>код</w:t>
-      </w:r>
-      <w:r>
-        <w:t xml:space="preserve"> </w:t>
-      </w:r>
-      <w:r>
-        <w:t>вывода</w:t>
-      </w:r>
-      <w:r>
-        <w:t xml:space="preserve"> </w:t>
-      </w:r>
-      <w:r>
-        <w:t>количества</w:t>
-      </w:r>
-      <w:r>
-        <w:t xml:space="preserve"> </w:t>
-      </w:r>
-      <w:r>
-        <w:t>всего</w:t>
-      </w:r>
-      <w:r>
-        <w:t xml:space="preserve"> </w:t>
-      </w:r>
-      <w:r>
-        <w:t>багажа</w:t>
-      </w:r>
-      <w:r>
-        <w:t xml:space="preserve"> </w:t>
-      </w:r>
-      <w:r>
-        <w:t>в</w:t>
-      </w:r>
-      <w:r>
-        <w:t xml:space="preserve"> </w:t>
-      </w:r>
-      <w:r>
-        <w:t>поезде</w:t>
-      </w:r>
-      <w:r>
-        <w:br/>
-        <w:t xml:space="preserve">                    2 - </w:t>
-      </w:r>
-      <w:r>
-        <w:t>код</w:t>
-      </w:r>
-      <w:r>
-        <w:t xml:space="preserve"> </w:t>
-      </w:r>
-      <w:r>
-        <w:t>вывода</w:t>
-      </w:r>
-      <w:r>
-        <w:t xml:space="preserve"> </w:t>
-      </w:r>
-      <w:r>
-        <w:t>вагонов</w:t>
-      </w:r>
-      <w:r>
-        <w:t xml:space="preserve"> </w:t>
-      </w:r>
-      <w:r>
-        <w:t>с</w:t>
-      </w:r>
-      <w:r>
-        <w:t xml:space="preserve"> </w:t>
-      </w:r>
-      <w:r>
-        <w:t>пассажирами</w:t>
-      </w:r>
-      <w:r>
-        <w:t xml:space="preserve"> </w:t>
-      </w:r>
-      <w:r>
-        <w:t>в</w:t>
-      </w:r>
-      <w:r>
-        <w:t xml:space="preserve"> </w:t>
-      </w:r>
-      <w:r>
-        <w:t>диапозоне</w:t>
-      </w:r>
-      <w:r>
-        <w:br/>
-        <w:t xml:space="preserve">                    3 - </w:t>
-      </w:r>
-      <w:r>
-        <w:t>код</w:t>
-      </w:r>
-      <w:r>
-        <w:t xml:space="preserve"> </w:t>
-      </w:r>
-      <w:r>
-        <w:t>вывода</w:t>
-      </w:r>
-      <w:r>
-        <w:t xml:space="preserve"> </w:t>
-      </w:r>
-      <w:r>
-        <w:t>вагонов</w:t>
-      </w:r>
-      <w:r>
-        <w:t xml:space="preserve">, </w:t>
-      </w:r>
-      <w:r>
-        <w:t>отсортированных</w:t>
-      </w:r>
-      <w:r>
-        <w:t xml:space="preserve"> </w:t>
-      </w:r>
-      <w:r>
-        <w:t>по</w:t>
-      </w:r>
-      <w:r>
-        <w:t xml:space="preserve"> </w:t>
-      </w:r>
-      <w:r>
-        <w:t>уровню</w:t>
-      </w:r>
-      <w:r>
-        <w:t xml:space="preserve"> </w:t>
-      </w:r>
-      <w:r>
-        <w:t>комфорта</w:t>
-      </w:r>
-      <w:r>
-        <w:br/>
-        <w:t xml:space="preserve">                    4 - </w:t>
-      </w:r>
-      <w:r>
-        <w:t>код</w:t>
-      </w:r>
-      <w:r>
-        <w:t xml:space="preserve"> </w:t>
-      </w:r>
-      <w:r>
-        <w:t>вывода</w:t>
-      </w:r>
-      <w:r>
-        <w:t xml:space="preserve"> </w:t>
-      </w:r>
-      <w:r>
-        <w:t>всех</w:t>
-      </w:r>
-      <w:r>
-        <w:t xml:space="preserve"> </w:t>
-      </w:r>
-      <w:r>
-        <w:t>вагонов</w:t>
-      </w:r>
-      <w:r>
-        <w:br/>
-        <w:t xml:space="preserve">                    </w:t>
-      </w:r>
-      <w:r>
-        <w:t>другой</w:t>
-      </w:r>
-      <w:r>
-        <w:t xml:space="preserve"> </w:t>
-      </w:r>
-      <w:r>
-        <w:t>код</w:t>
-      </w:r>
-      <w:r>
-        <w:t xml:space="preserve"> - </w:t>
-      </w:r>
-      <w:r>
-        <w:t>код</w:t>
-      </w:r>
-      <w:r>
-        <w:t xml:space="preserve"> </w:t>
-      </w:r>
-      <w:r>
-        <w:t>выхода</w:t>
-      </w:r>
-      <w:r>
-        <w:br/>
-        <w:t xml:space="preserve">                    </w:t>
-      </w:r>
-      <w:r>
-        <w:t>Код</w:t>
-      </w:r>
-      <w:r>
-        <w:t>:""");</w:t>
-      </w:r>
-      <w:r>
-        <w:br/>
-        <w:t xml:space="preserve">            </w:t>
-      </w:r>
-      <w:r>
-        <w:rPr>
-          <w:lang w:val="en-US"/>
-        </w:rPr>
-        <w:t>code</w:t>
-      </w:r>
-      <w:r>
-        <w:t xml:space="preserve"> = </w:t>
-      </w:r>
-      <w:r>
-        <w:rPr>
-          <w:lang w:val="en-US"/>
-        </w:rPr>
-        <w:t>in</w:t>
-      </w:r>
-      <w:r>
-        <w:t>.</w:t>
-      </w:r>
-      <w:r>
-        <w:rPr>
-          <w:lang w:val="en-US"/>
-        </w:rPr>
-        <w:t>nextInt</w:t>
-      </w:r>
-      <w:r>
-        <w:t>();</w:t>
-      </w:r>
-      <w:r>
-        <w:br/>
-        <w:t xml:space="preserve">            </w:t>
-      </w:r>
-      <w:r>
-        <w:rPr>
-          <w:lang w:val="en-US"/>
-        </w:rPr>
-        <w:t>switch</w:t>
-      </w:r>
-      <w:r>
-        <w:t xml:space="preserve"> (</w:t>
-      </w:r>
-      <w:r>
-        <w:rPr>
-          <w:lang w:val="en-US"/>
-        </w:rPr>
-        <w:t>code</w:t>
-      </w:r>
-      <w:r>
-        <w:t>){</w:t>
-      </w:r>
-      <w:r>
-        <w:br/>
-        <w:t xml:space="preserve">                </w:t>
-      </w:r>
-      <w:r>
-        <w:rPr>
-          <w:lang w:val="en-US"/>
-        </w:rPr>
-        <w:t>case</w:t>
-      </w:r>
-      <w:r>
-        <w:t xml:space="preserve"> 0:</w:t>
-      </w:r>
-      <w:r>
-        <w:br/>
-        <w:t xml:space="preserve">                    </w:t>
-      </w:r>
-      <w:r>
-        <w:rPr>
-          <w:lang w:val="en-US"/>
-        </w:rPr>
-        <w:t>System</w:t>
-      </w:r>
-      <w:r>
-        <w:t>.</w:t>
+        </w:rPr>
+        <w:t>PRINT_ALL_CARRIAGES</w:t>
+      </w:r>
+      <w:r>
+        <w:t>;</w:t>
+      </w:r>
+      <w:r>
+        <w:br/>
+        <w:t xml:space="preserve">        String command;</w:t>
+      </w:r>
+      <w:r>
+        <w:br/>
+      </w:r>
+      <w:r>
+        <w:br/>
+        <w:t xml:space="preserve">        while(menuCommand!=MenuItems.</w:t>
       </w:r>
       <w:r>
         <w:rPr>
           <w:i/>
           <w:iCs/>
-          <w:lang w:val="en-US"/>
-        </w:rPr>
-        <w:t>out</w:t>
-      </w:r>
-      <w:r>
-        <w:t>.</w:t>
-      </w:r>
-      <w:r>
-        <w:rPr>
-          <w:lang w:val="en-US"/>
-        </w:rPr>
-        <w:t>printf</w:t>
-      </w:r>
-      <w:r>
-        <w:t>("</w:t>
-      </w:r>
-      <w:r>
-        <w:t>Всего</w:t>
-      </w:r>
-      <w:r>
-        <w:t xml:space="preserve"> </w:t>
-      </w:r>
-      <w:r>
-        <w:t>пассажиров</w:t>
-      </w:r>
-      <w:r>
-        <w:t xml:space="preserve"> </w:t>
-      </w:r>
-      <w:r>
-        <w:t>в</w:t>
-      </w:r>
-      <w:r>
-        <w:t xml:space="preserve"> </w:t>
-      </w:r>
-      <w:r>
-        <w:t>поезде</w:t>
-      </w:r>
-      <w:r>
-        <w:t>: %</w:t>
-      </w:r>
-      <w:r>
-        <w:rPr>
-          <w:lang w:val="en-US"/>
-        </w:rPr>
-        <w:t>d</w:t>
-      </w:r>
-      <w:r>
-        <w:t>\</w:t>
-      </w:r>
-      <w:r>
-        <w:rPr>
-          <w:lang w:val="en-US"/>
-        </w:rPr>
-        <w:t>n</w:t>
-      </w:r>
-      <w:r>
-        <w:t xml:space="preserve">", </w:t>
-      </w:r>
-      <w:r>
-        <w:rPr>
-          <w:lang w:val="en-US"/>
-        </w:rPr>
-        <w:t>trainGen</w:t>
-      </w:r>
-      <w:r>
-        <w:t>.</w:t>
-      </w:r>
-      <w:r>
-        <w:rPr>
-          <w:lang w:val="en-US"/>
-        </w:rPr>
-        <w:t>getOverallPassengersCount</w:t>
-      </w:r>
-      <w:r>
-        <w:t>());</w:t>
-      </w:r>
-      <w:r>
-        <w:br/>
-        <w:t xml:space="preserve">                    </w:t>
-      </w:r>
-      <w:r>
-        <w:rPr>
-          <w:lang w:val="en-US"/>
-        </w:rPr>
-        <w:t>break</w:t>
-      </w:r>
-      <w:r>
-        <w:t>;</w:t>
-      </w:r>
-      <w:r>
-        <w:br/>
-        <w:t xml:space="preserve">                </w:t>
-      </w:r>
-      <w:r>
-        <w:rPr>
-          <w:lang w:val="en-US"/>
-        </w:rPr>
-        <w:t>case</w:t>
-      </w:r>
-      <w:r>
-        <w:t xml:space="preserve"> 1:</w:t>
-      </w:r>
-      <w:r>
-        <w:br/>
-        <w:t xml:space="preserve">                    </w:t>
-      </w:r>
-      <w:r>
-        <w:rPr>
-          <w:lang w:val="en-US"/>
-        </w:rPr>
-        <w:t>System</w:t>
-      </w:r>
-      <w:r>
-        <w:t>.</w:t>
+        </w:rPr>
+        <w:t>EXIT</w:t>
+      </w:r>
+      <w:r>
+        <w:t>){</w:t>
+      </w:r>
+      <w:r>
+        <w:br/>
+        <w:t xml:space="preserve">            System.</w:t>
       </w:r>
       <w:r>
         <w:rPr>
           <w:i/>
           <w:iCs/>
-          <w:lang w:val="en-US"/>
         </w:rPr>
         <w:t>out</w:t>
       </w:r>
       <w:r>
-        <w:t>.</w:t>
-      </w:r>
-      <w:r>
-        <w:rPr>
-          <w:lang w:val="en-US"/>
-        </w:rPr>
-        <w:t>printf</w:t>
-      </w:r>
-      <w:r>
-        <w:t>("</w:t>
-      </w:r>
-      <w:r>
-        <w:t>Всего</w:t>
-      </w:r>
-      <w:r>
-        <w:t xml:space="preserve"> </w:t>
-      </w:r>
-      <w:r>
-        <w:t>багажа</w:t>
-      </w:r>
-      <w:r>
-        <w:t xml:space="preserve"> </w:t>
-      </w:r>
-      <w:r>
-        <w:t>в</w:t>
-      </w:r>
-      <w:r>
-        <w:t xml:space="preserve"> </w:t>
-      </w:r>
-      <w:r>
-        <w:t>поезде</w:t>
-      </w:r>
-      <w:r>
-        <w:t>: %</w:t>
-      </w:r>
-      <w:r>
-        <w:rPr>
-          <w:lang w:val="en-US"/>
-        </w:rPr>
-        <w:t>d</w:t>
-      </w:r>
-      <w:r>
-        <w:t>\</w:t>
-      </w:r>
-      <w:r>
-        <w:rPr>
-          <w:lang w:val="en-US"/>
-        </w:rPr>
-        <w:t>n</w:t>
-      </w:r>
-      <w:r>
-        <w:t xml:space="preserve">", </w:t>
-      </w:r>
-      <w:r>
-        <w:rPr>
-          <w:lang w:val="en-US"/>
-        </w:rPr>
-        <w:t>trainGen</w:t>
-      </w:r>
-      <w:r>
-        <w:t>.</w:t>
-      </w:r>
-      <w:r>
-        <w:rPr>
-          <w:lang w:val="en-US"/>
-        </w:rPr>
-        <w:t>getOverallLuggageCount</w:t>
-      </w:r>
-      <w:r>
-        <w:t>());</w:t>
-      </w:r>
-      <w:r>
-        <w:br/>
-        <w:t xml:space="preserve">                    </w:t>
-      </w:r>
-      <w:r>
-        <w:rPr>
-          <w:lang w:val="en-US"/>
-        </w:rPr>
-        <w:t>break</w:t>
-      </w:r>
-      <w:r>
-        <w:t>;</w:t>
-      </w:r>
-      <w:r>
-        <w:br/>
-        <w:t xml:space="preserve">                </w:t>
-      </w:r>
-      <w:r>
-        <w:rPr>
-          <w:lang w:val="en-US"/>
-        </w:rPr>
-        <w:t>case</w:t>
-      </w:r>
-      <w:r>
-        <w:t xml:space="preserve"> 2:</w:t>
-      </w:r>
-      <w:r>
-        <w:br/>
-        <w:t xml:space="preserve">                    </w:t>
-      </w:r>
-      <w:r>
-        <w:rPr>
-          <w:lang w:val="en-US"/>
-        </w:rPr>
-        <w:t>System</w:t>
-      </w:r>
-      <w:r>
-        <w:t>.</w:t>
+        <w:t>.print("""</w:t>
+      </w:r>
+      <w:r>
+        <w:br/>
+        <w:t xml:space="preserve">                    Вывод информации о поезде:</w:t>
+      </w:r>
+      <w:r>
+        <w:br/>
+        <w:t xml:space="preserve">                    PP - код вывода количества всех пасажиров в поезде</w:t>
+      </w:r>
+      <w:r>
+        <w:br/>
+        <w:t xml:space="preserve">                    PL - код вывода количества всего багажа в поезде</w:t>
+      </w:r>
+      <w:r>
+        <w:br/>
+        <w:t xml:space="preserve">                    PR - код вывода вагонов с пассажирами в диапозоне</w:t>
+      </w:r>
+      <w:r>
+        <w:br/>
+        <w:t xml:space="preserve">                    PS - код вывода вагонов, отсортированных по уровню комфорта</w:t>
+      </w:r>
+      <w:r>
+        <w:br/>
+        <w:t xml:space="preserve">                    PA - код вывода всех вагонов</w:t>
+      </w:r>
+      <w:r>
+        <w:br/>
+        <w:t xml:space="preserve">                    другой код - код выхода</w:t>
+      </w:r>
+      <w:r>
+        <w:br/>
+        <w:t xml:space="preserve">                    Код:""");</w:t>
+      </w:r>
+      <w:r>
+        <w:br/>
+        <w:t xml:space="preserve">            command = in.nextLine().toUpperCase();</w:t>
+      </w:r>
+      <w:r>
+        <w:br/>
+        <w:t xml:space="preserve">            menuCommand = MenuItems.</w:t>
       </w:r>
       <w:r>
         <w:rPr>
           <w:i/>
           <w:iCs/>
-          <w:lang w:val="en-US"/>
-        </w:rPr>
-        <w:t>out</w:t>
-      </w:r>
-      <w:r>
-        <w:t>.</w:t>
-      </w:r>
-      <w:r>
-        <w:rPr>
-          <w:lang w:val="en-US"/>
-        </w:rPr>
-        <w:t>println</w:t>
-      </w:r>
-      <w:r>
-        <w:t>("</w:t>
-      </w:r>
-      <w:r>
-        <w:t>Введите</w:t>
-      </w:r>
-      <w:r>
-        <w:t xml:space="preserve"> </w:t>
-      </w:r>
-      <w:r>
-        <w:t>минимальное</w:t>
-      </w:r>
-      <w:r>
-        <w:t xml:space="preserve"> </w:t>
-      </w:r>
-      <w:r>
-        <w:t>количество</w:t>
-      </w:r>
-      <w:r>
-        <w:t xml:space="preserve"> </w:t>
-      </w:r>
-      <w:r>
-        <w:t>пассажиров</w:t>
-      </w:r>
-      <w:r>
-        <w:t>");</w:t>
-      </w:r>
-      <w:r>
-        <w:br/>
-        <w:t xml:space="preserve">                    </w:t>
-      </w:r>
-      <w:r>
-        <w:rPr>
-          <w:lang w:val="en-US"/>
-        </w:rPr>
-        <w:t>int</w:t>
-      </w:r>
-      <w:r>
-        <w:t xml:space="preserve"> </w:t>
-      </w:r>
-      <w:r>
-        <w:rPr>
-          <w:lang w:val="en-US"/>
-        </w:rPr>
-        <w:t>minPass</w:t>
-      </w:r>
-      <w:r>
-        <w:t xml:space="preserve"> = </w:t>
-      </w:r>
-      <w:r>
-        <w:rPr>
-          <w:lang w:val="en-US"/>
-        </w:rPr>
-        <w:t>in</w:t>
-      </w:r>
-      <w:r>
-        <w:t>.</w:t>
-      </w:r>
-      <w:r>
-        <w:rPr>
-          <w:lang w:val="en-US"/>
-        </w:rPr>
-        <w:t>nextInt</w:t>
-      </w:r>
-      <w:r>
-        <w:t>();</w:t>
-      </w:r>
-      <w:r>
-        <w:br/>
-        <w:t xml:space="preserve">                    </w:t>
-      </w:r>
-      <w:r>
-        <w:rPr>
-          <w:lang w:val="en-US"/>
-        </w:rPr>
-        <w:t>System</w:t>
-      </w:r>
-      <w:r>
-        <w:t>.</w:t>
+        </w:rPr>
+        <w:t>findItemFromString</w:t>
+      </w:r>
+      <w:r>
+        <w:t>(command);</w:t>
+      </w:r>
+      <w:r>
+        <w:br/>
+        <w:t xml:space="preserve">            switch (menuCommand){</w:t>
+      </w:r>
+      <w:r>
+        <w:br/>
+        <w:t xml:space="preserve">                case </w:t>
       </w:r>
       <w:r>
         <w:rPr>
           <w:i/>
           <w:iCs/>
-          <w:lang w:val="en-US"/>
-        </w:rPr>
-        <w:t>out</w:t>
-      </w:r>
-      <w:r>
-        <w:t>.</w:t>
-      </w:r>
-      <w:r>
-        <w:rPr>
-          <w:lang w:val="en-US"/>
-        </w:rPr>
-        <w:t>println</w:t>
-      </w:r>
-      <w:r>
-        <w:t>("</w:t>
-      </w:r>
-      <w:r>
-        <w:t>Введите</w:t>
-      </w:r>
-      <w:r>
-        <w:t xml:space="preserve"> </w:t>
-      </w:r>
-      <w:r>
-        <w:t>максимальное</w:t>
-      </w:r>
-      <w:r>
-        <w:t xml:space="preserve"> </w:t>
-      </w:r>
-      <w:r>
-        <w:t>количество</w:t>
-      </w:r>
-      <w:r>
-        <w:t xml:space="preserve"> </w:t>
-      </w:r>
-      <w:r>
-        <w:t>пассажиров</w:t>
-      </w:r>
-      <w:r>
-        <w:t>");</w:t>
-      </w:r>
-      <w:r>
-        <w:br/>
-        <w:t xml:space="preserve">                    </w:t>
-      </w:r>
-      <w:r>
-        <w:rPr>
-          <w:lang w:val="en-US"/>
-        </w:rPr>
-        <w:t>int</w:t>
-      </w:r>
-      <w:r>
-        <w:t xml:space="preserve"> </w:t>
-      </w:r>
-      <w:r>
-        <w:rPr>
-          <w:lang w:val="en-US"/>
-        </w:rPr>
-        <w:t>maxPass</w:t>
-      </w:r>
-      <w:r>
-        <w:t xml:space="preserve"> = </w:t>
-      </w:r>
-      <w:r>
-        <w:rPr>
-          <w:lang w:val="en-US"/>
-        </w:rPr>
-        <w:t>in</w:t>
-      </w:r>
-      <w:r>
-        <w:t>.</w:t>
-      </w:r>
-      <w:r>
-        <w:rPr>
-          <w:lang w:val="en-US"/>
-        </w:rPr>
-        <w:t>nextInt</w:t>
-      </w:r>
-      <w:r>
-        <w:t>();</w:t>
-      </w:r>
-      <w:r>
-        <w:br/>
-        <w:t xml:space="preserve">                    </w:t>
-      </w:r>
-      <w:r>
-        <w:rPr>
-          <w:lang w:val="en-US"/>
-        </w:rPr>
-        <w:t>ArrayList</w:t>
-      </w:r>
-      <w:r>
-        <w:t>&lt;</w:t>
-      </w:r>
-      <w:r>
-        <w:rPr>
-          <w:lang w:val="en-US"/>
-        </w:rPr>
-        <w:t>Carriage</w:t>
-      </w:r>
-      <w:r>
-        <w:t xml:space="preserve">&gt; </w:t>
-      </w:r>
-      <w:r>
-        <w:rPr>
-          <w:lang w:val="en-US"/>
-        </w:rPr>
-        <w:t>found</w:t>
-      </w:r>
-      <w:r>
-        <w:t xml:space="preserve"> = </w:t>
-      </w:r>
-      <w:r>
-        <w:rPr>
-          <w:lang w:val="en-US"/>
-        </w:rPr>
-        <w:t>trainGen</w:t>
-      </w:r>
-      <w:r>
-        <w:t>.</w:t>
-      </w:r>
-      <w:r>
-        <w:rPr>
-          <w:lang w:val="en-US"/>
-        </w:rPr>
-        <w:t>getCarriageWithPassengersBetween</w:t>
-      </w:r>
-      <w:r>
-        <w:t>(</w:t>
-      </w:r>
-      <w:r>
-        <w:rPr>
-          <w:lang w:val="en-US"/>
-        </w:rPr>
-        <w:t>minPass</w:t>
-      </w:r>
-      <w:r>
-        <w:t xml:space="preserve">, </w:t>
-      </w:r>
-      <w:r>
-        <w:rPr>
-          <w:lang w:val="en-US"/>
-        </w:rPr>
-        <w:t>maxPass</w:t>
-      </w:r>
-      <w:r>
-        <w:t>);</w:t>
-      </w:r>
-      <w:r>
-        <w:br/>
-        <w:t xml:space="preserve">                    </w:t>
-      </w:r>
-      <w:r>
-        <w:rPr>
-          <w:lang w:val="en-US"/>
-        </w:rPr>
-        <w:t>if</w:t>
-      </w:r>
-      <w:r>
-        <w:t>(</w:t>
-      </w:r>
-      <w:r>
-        <w:rPr>
-          <w:lang w:val="en-US"/>
-        </w:rPr>
-        <w:t>found</w:t>
-      </w:r>
-      <w:r>
-        <w:t>.</w:t>
-      </w:r>
-      <w:r>
-        <w:rPr>
-          <w:lang w:val="en-US"/>
-        </w:rPr>
-        <w:t>isEmpty</w:t>
-      </w:r>
-      <w:r>
-        <w:t>()) {</w:t>
-      </w:r>
-      <w:r>
-        <w:br/>
-        <w:t xml:space="preserve">                        </w:t>
-      </w:r>
-      <w:r>
-        <w:rPr>
-          <w:lang w:val="en-US"/>
-        </w:rPr>
-        <w:t>System</w:t>
-      </w:r>
-      <w:r>
-        <w:t>.</w:t>
+        </w:rPr>
+        <w:t>PRINT_ALL_PASSENGERS</w:t>
+      </w:r>
+      <w:r>
+        <w:t>:</w:t>
+      </w:r>
+      <w:r>
+        <w:br/>
+        <w:t xml:space="preserve">                    System.</w:t>
       </w:r>
       <w:r>
         <w:rPr>
           <w:i/>
           <w:iCs/>
-          <w:lang w:val="en-US"/>
         </w:rPr>
         <w:t>out</w:t>
       </w:r>
       <w:r>
-        <w:t>.</w:t>
-      </w:r>
-      <w:r>
-        <w:rPr>
-          <w:lang w:val="en-US"/>
-        </w:rPr>
-        <w:t>println</w:t>
-      </w:r>
-      <w:r>
-        <w:t>("</w:t>
-      </w:r>
-      <w:r>
-        <w:t>Ничего</w:t>
-      </w:r>
-      <w:r>
-        <w:t xml:space="preserve"> </w:t>
-      </w:r>
-      <w:r>
-        <w:t>не</w:t>
-      </w:r>
-      <w:r>
-        <w:t xml:space="preserve"> </w:t>
-      </w:r>
-      <w:r>
-        <w:t>найдено</w:t>
-      </w:r>
-      <w:r>
-        <w:t>");</w:t>
-      </w:r>
-      <w:r>
-        <w:br/>
-        <w:t xml:space="preserve">                        </w:t>
-      </w:r>
-      <w:r>
-        <w:rPr>
-          <w:lang w:val="en-US"/>
-        </w:rPr>
-        <w:t>break</w:t>
-      </w:r>
-      <w:r>
-        <w:t>;</w:t>
-      </w:r>
-      <w:r>
-        <w:br/>
-        <w:t xml:space="preserve">                    }</w:t>
-      </w:r>
-      <w:r>
-        <w:br/>
-        <w:t xml:space="preserve">                    </w:t>
-      </w:r>
-      <w:r>
-        <w:rPr>
-          <w:lang w:val="en-US"/>
-        </w:rPr>
-        <w:t>System</w:t>
-      </w:r>
-      <w:r>
-        <w:t>.</w:t>
+        <w:t>.printf("Всего пассажиров в поезде: %d\n", trainGen.getOverallPassengersCount());</w:t>
+      </w:r>
+      <w:r>
+        <w:br/>
+        <w:t xml:space="preserve">                    break;</w:t>
+      </w:r>
+      <w:r>
+        <w:br/>
+        <w:t xml:space="preserve">                case </w:t>
       </w:r>
       <w:r>
         <w:rPr>
           <w:i/>
           <w:iCs/>
-          <w:lang w:val="en-US"/>
-        </w:rPr>
-        <w:t>out</w:t>
-      </w:r>
-      <w:r>
-        <w:t>.</w:t>
-      </w:r>
-      <w:r>
-        <w:rPr>
-          <w:lang w:val="en-US"/>
-        </w:rPr>
-        <w:t>printf</w:t>
-      </w:r>
-      <w:r>
-        <w:t>("</w:t>
-      </w:r>
-      <w:r>
-        <w:t>Пассажирские</w:t>
-      </w:r>
-      <w:r>
-        <w:t xml:space="preserve"> </w:t>
-      </w:r>
-      <w:r>
-        <w:t>вагоны</w:t>
-      </w:r>
-      <w:r>
-        <w:t xml:space="preserve"> </w:t>
-      </w:r>
-      <w:r>
-        <w:t>с</w:t>
-      </w:r>
-      <w:r>
-        <w:t xml:space="preserve"> %</w:t>
-      </w:r>
-      <w:r>
-        <w:rPr>
-          <w:lang w:val="en-US"/>
-        </w:rPr>
-        <w:t>d</w:t>
-      </w:r>
-      <w:r>
-        <w:t>-%</w:t>
-      </w:r>
-      <w:r>
-        <w:rPr>
-          <w:lang w:val="en-US"/>
-        </w:rPr>
-        <w:t>d</w:t>
-      </w:r>
-      <w:r>
-        <w:t xml:space="preserve"> </w:t>
-      </w:r>
-      <w:r>
-        <w:t>пассажирами</w:t>
-      </w:r>
-      <w:r>
-        <w:t>\</w:t>
-      </w:r>
-      <w:r>
-        <w:rPr>
-          <w:lang w:val="en-US"/>
-        </w:rPr>
-        <w:t>n</w:t>
-      </w:r>
-      <w:r>
-        <w:t xml:space="preserve">", </w:t>
-      </w:r>
-      <w:r>
-        <w:rPr>
-          <w:lang w:val="en-US"/>
-        </w:rPr>
-        <w:t>minPass</w:t>
-      </w:r>
-      <w:r>
-        <w:t xml:space="preserve">, </w:t>
-      </w:r>
-      <w:r>
-        <w:rPr>
-          <w:lang w:val="en-US"/>
-        </w:rPr>
-        <w:t>maxPass</w:t>
-      </w:r>
-      <w:r>
-        <w:t>);</w:t>
-      </w:r>
-      <w:r>
-        <w:br/>
-        <w:t xml:space="preserve">                    </w:t>
+        </w:rPr>
+        <w:t>PRINT_ALL_LUGGAGE</w:t>
+      </w:r>
+      <w:r>
+        <w:t>:</w:t>
+      </w:r>
+      <w:r>
+        <w:br/>
+        <w:t xml:space="preserve">                    System.</w:t>
       </w:r>
       <w:r>
         <w:rPr>
           <w:i/>
           <w:iCs/>
-          <w:lang w:val="en-US"/>
-        </w:rPr>
-        <w:t>print</w:t>
-      </w:r>
-      <w:r>
-        <w:t>(</w:t>
-      </w:r>
-      <w:r>
-        <w:rPr>
-          <w:lang w:val="en-US"/>
-        </w:rPr>
-        <w:t>trainGen</w:t>
-      </w:r>
-      <w:r>
-        <w:t>.</w:t>
-      </w:r>
-      <w:r>
-        <w:rPr>
-          <w:lang w:val="en-US"/>
-        </w:rPr>
-        <w:t>getCarriageWithPassengersBetween</w:t>
-      </w:r>
-      <w:r>
-        <w:t>(</w:t>
-      </w:r>
-      <w:r>
-        <w:rPr>
-          <w:lang w:val="en-US"/>
-        </w:rPr>
-        <w:t>minPass</w:t>
-      </w:r>
-      <w:r>
-        <w:t xml:space="preserve">, </w:t>
-      </w:r>
-      <w:r>
-        <w:rPr>
-          <w:lang w:val="en-US"/>
-        </w:rPr>
-        <w:t>maxPass</w:t>
-      </w:r>
-      <w:r>
-        <w:t>));</w:t>
-      </w:r>
-      <w:r>
-        <w:br/>
-        <w:t xml:space="preserve">                    </w:t>
-      </w:r>
-      <w:r>
-        <w:rPr>
-          <w:lang w:val="en-US"/>
-        </w:rPr>
-        <w:t>break</w:t>
-      </w:r>
-      <w:r>
-        <w:t>;</w:t>
-      </w:r>
-      <w:r>
-        <w:br/>
-        <w:t xml:space="preserve">                </w:t>
-      </w:r>
-      <w:r>
-        <w:rPr>
-          <w:lang w:val="en-US"/>
-        </w:rPr>
-        <w:t>case</w:t>
-      </w:r>
-      <w:r>
-        <w:t xml:space="preserve"> 3:</w:t>
-      </w:r>
-      <w:r>
-        <w:br/>
-        <w:t xml:space="preserve">                    </w:t>
-      </w:r>
-      <w:r>
-        <w:rPr>
-          <w:lang w:val="en-US"/>
-        </w:rPr>
-        <w:t>System</w:t>
-      </w:r>
-      <w:r>
-        <w:t>.</w:t>
+        </w:rPr>
+        <w:t>out</w:t>
+      </w:r>
+      <w:r>
+        <w:t>.printf("Всего багажа в поезде: %d\n", trainGen.getOverallLuggageCount());</w:t>
+      </w:r>
+      <w:r>
+        <w:br/>
+        <w:t xml:space="preserve">                    break;</w:t>
+      </w:r>
+      <w:r>
+        <w:br/>
+        <w:t xml:space="preserve">                case </w:t>
       </w:r>
       <w:r>
         <w:rPr>
           <w:i/>
           <w:iCs/>
-          <w:lang w:val="en-US"/>
-        </w:rPr>
-        <w:t>out</w:t>
-      </w:r>
-      <w:r>
-        <w:t>.</w:t>
-      </w:r>
-      <w:r>
-        <w:rPr>
-          <w:lang w:val="en-US"/>
-        </w:rPr>
-        <w:t>println</w:t>
-      </w:r>
-      <w:r>
-        <w:t>("</w:t>
-      </w:r>
-      <w:r>
-        <w:t>Вагоны</w:t>
-      </w:r>
-      <w:r>
-        <w:t xml:space="preserve">, </w:t>
-      </w:r>
-      <w:r>
-        <w:t>отсортированные</w:t>
-      </w:r>
-      <w:r>
-        <w:t xml:space="preserve"> </w:t>
-      </w:r>
-      <w:r>
-        <w:t>по</w:t>
-      </w:r>
-      <w:r>
-        <w:t xml:space="preserve"> </w:t>
-      </w:r>
-      <w:r>
-        <w:t>уровню</w:t>
-      </w:r>
-      <w:r>
-        <w:t xml:space="preserve"> </w:t>
-      </w:r>
-      <w:r>
-        <w:t>комфорта</w:t>
-      </w:r>
-      <w:r>
-        <w:t>");</w:t>
-      </w:r>
-      <w:r>
-        <w:br/>
-        <w:t xml:space="preserve">                    </w:t>
+        </w:rPr>
+        <w:t>PRINT_CARRIAGE_IN_RANGE</w:t>
+      </w:r>
+      <w:r>
+        <w:t>:</w:t>
+      </w:r>
+      <w:r>
+        <w:br/>
+        <w:t xml:space="preserve">                    System.</w:t>
       </w:r>
       <w:r>
         <w:rPr>
           <w:i/>
           <w:iCs/>
-          <w:lang w:val="en-US"/>
-        </w:rPr>
-        <w:t>print</w:t>
-      </w:r>
-      <w:r>
-        <w:t>(</w:t>
-      </w:r>
-      <w:r>
-        <w:rPr>
-          <w:lang w:val="en-US"/>
-        </w:rPr>
-        <w:t>trainGen</w:t>
-      </w:r>
-      <w:r>
-        <w:t>.</w:t>
-      </w:r>
-      <w:r>
-        <w:rPr>
-          <w:lang w:val="en-US"/>
-        </w:rPr>
-        <w:t>getTrainsSortedByComfort</w:t>
-      </w:r>
-      <w:r>
-        <w:t>());</w:t>
-      </w:r>
-      <w:r>
-        <w:br/>
-        <w:t xml:space="preserve">                    </w:t>
-      </w:r>
-      <w:r>
-        <w:rPr>
-          <w:lang w:val="en-US"/>
-        </w:rPr>
-        <w:t>break</w:t>
-      </w:r>
-      <w:r>
-        <w:t>;</w:t>
-      </w:r>
-      <w:r>
-        <w:br/>
-      </w:r>
-      <w:r>
-        <w:lastRenderedPageBreak/>
-        <w:t xml:space="preserve">                </w:t>
-      </w:r>
-      <w:r>
-        <w:rPr>
-          <w:lang w:val="en-US"/>
-        </w:rPr>
-        <w:t>case</w:t>
-      </w:r>
-      <w:r>
-        <w:t xml:space="preserve"> 4:</w:t>
-      </w:r>
-      <w:r>
-        <w:br/>
-        <w:t xml:space="preserve">                    </w:t>
+        </w:rPr>
+        <w:t>out</w:t>
+      </w:r>
+      <w:r>
+        <w:t>.println("Введите минимальное количество пассажиров");</w:t>
+      </w:r>
+      <w:r>
+        <w:br/>
+        <w:t xml:space="preserve">                    int minPass = in.nextInt();</w:t>
+      </w:r>
+      <w:r>
+        <w:br/>
+        <w:t xml:space="preserve">                    System.</w:t>
       </w:r>
       <w:r>
         <w:rPr>
           <w:i/>
           <w:iCs/>
-          <w:lang w:val="en-US"/>
-        </w:rPr>
-        <w:t>print</w:t>
-      </w:r>
-      <w:r>
-        <w:t>(</w:t>
-      </w:r>
-      <w:r>
-        <w:rPr>
-          <w:lang w:val="en-US"/>
-        </w:rPr>
-        <w:t>trainGen</w:t>
-      </w:r>
-      <w:r>
-        <w:t>.</w:t>
-      </w:r>
-      <w:r>
-        <w:rPr>
-          <w:lang w:val="en-US"/>
-        </w:rPr>
-        <w:t>getTrain</w:t>
-      </w:r>
-      <w:r>
-        <w:t>());</w:t>
-      </w:r>
-      <w:r>
-        <w:br/>
-        <w:t xml:space="preserve">                    </w:t>
-      </w:r>
-      <w:r>
-        <w:rPr>
-          <w:lang w:val="en-US"/>
-        </w:rPr>
-        <w:t>break</w:t>
-      </w:r>
-      <w:r>
-        <w:t>;</w:t>
-      </w:r>
-      <w:r>
-        <w:br/>
-        <w:t xml:space="preserve">                </w:t>
-      </w:r>
-      <w:r>
-        <w:rPr>
-          <w:lang w:val="en-US"/>
-        </w:rPr>
-        <w:t>default</w:t>
-      </w:r>
-      <w:r>
-        <w:t>:</w:t>
-      </w:r>
-      <w:r>
-        <w:br/>
-        <w:t xml:space="preserve">                    </w:t>
-      </w:r>
-      <w:r>
-        <w:rPr>
-          <w:lang w:val="en-US"/>
-        </w:rPr>
-        <w:t>System</w:t>
-      </w:r>
-      <w:r>
-        <w:t>.</w:t>
+        </w:rPr>
+        <w:t>out</w:t>
+      </w:r>
+      <w:r>
+        <w:t>.println("Введите максимальное количество пассажиров");</w:t>
+      </w:r>
+      <w:r>
+        <w:br/>
+        <w:t xml:space="preserve">                    int maxPass = in.nextInt();</w:t>
+      </w:r>
+      <w:r>
+        <w:br/>
+        <w:t xml:space="preserve">                    ArrayList&lt;Carriage&gt; found = trainGen.getCarriageWithPassengersBetween(minPass, maxPass);</w:t>
+      </w:r>
+      <w:r>
+        <w:br/>
+        <w:t xml:space="preserve">                    if(found.isEmpty()) {</w:t>
+      </w:r>
+      <w:r>
+        <w:br/>
+        <w:t xml:space="preserve">                        System.</w:t>
       </w:r>
       <w:r>
         <w:rPr>
           <w:i/>
           <w:iCs/>
-          <w:lang w:val="en-US"/>
         </w:rPr>
         <w:t>out</w:t>
       </w:r>
       <w:r>
-        <w:t>.</w:t>
-      </w:r>
-      <w:r>
-        <w:rPr>
-          <w:lang w:val="en-US"/>
+        <w:t>.println("Ничего не найдено");</w:t>
+      </w:r>
+      <w:r>
+        <w:br/>
+        <w:t xml:space="preserve">                        break;</w:t>
+      </w:r>
+      <w:r>
+        <w:br/>
+        <w:t xml:space="preserve">                    }</w:t>
+      </w:r>
+      <w:r>
+        <w:br/>
+        <w:t xml:space="preserve">                    System.</w:t>
+      </w:r>
+      <w:r>
+        <w:rPr>
+          <w:i/>
+          <w:iCs/>
+        </w:rPr>
+        <w:t>out</w:t>
+      </w:r>
+      <w:r>
+        <w:t>.printf("Пассажирские вагоны с %d-%d пассажирами\n", minPass, maxPass);</w:t>
+      </w:r>
+      <w:r>
+        <w:br/>
+        <w:t xml:space="preserve">                    ArrayList&lt;Carriage&gt; carriagesWithPassengers =</w:t>
+      </w:r>
+      <w:r>
+        <w:br/>
+        <w:t xml:space="preserve">                            trainGen.getCarriageWithPassengersBetween(minPass, maxPass);</w:t>
+      </w:r>
+      <w:r>
+        <w:br/>
+        <w:t xml:space="preserve">                    </w:t>
+      </w:r>
+      <w:r>
+        <w:rPr>
+          <w:i/>
+          <w:iCs/>
         </w:rPr>
         <w:t>print</w:t>
       </w:r>
       <w:r>
-        <w:t>("</w:t>
-      </w:r>
-      <w:r>
-        <w:t>Выход</w:t>
-      </w:r>
-      <w:r>
-        <w:t xml:space="preserve"> </w:t>
-      </w:r>
-      <w:r>
-        <w:t>из</w:t>
-      </w:r>
-      <w:r>
-        <w:t xml:space="preserve"> </w:t>
-      </w:r>
-      <w:r>
-        <w:t>программы</w:t>
-      </w:r>
-      <w:r>
-        <w:t>");</w:t>
+        <w:t>(carriagesWithPassengers);</w:t>
+      </w:r>
+      <w:r>
+        <w:br/>
+        <w:t xml:space="preserve">                    in.nextLine();</w:t>
+      </w:r>
+      <w:r>
+        <w:br/>
+      </w:r>
+      <w:r>
+        <w:lastRenderedPageBreak/>
+        <w:t xml:space="preserve">                    break;</w:t>
+      </w:r>
+      <w:r>
+        <w:br/>
+        <w:t xml:space="preserve">                case </w:t>
+      </w:r>
+      <w:r>
+        <w:rPr>
+          <w:i/>
+          <w:iCs/>
+        </w:rPr>
+        <w:t>PRINT_SORTED_BY_COMFORT</w:t>
+      </w:r>
+      <w:r>
+        <w:t>:</w:t>
+      </w:r>
+      <w:r>
+        <w:br/>
+        <w:t xml:space="preserve">                    System.</w:t>
+      </w:r>
+      <w:r>
+        <w:rPr>
+          <w:i/>
+          <w:iCs/>
+        </w:rPr>
+        <w:t>out</w:t>
+      </w:r>
+      <w:r>
+        <w:t>.println("Вагоны, отсортированные по уровню комфорта");</w:t>
+      </w:r>
+      <w:r>
+        <w:br/>
+        <w:t xml:space="preserve">                    ArrayList&lt;Carriage&gt; sorted = trainGen.getTrainsSortedByComfort();</w:t>
       </w:r>
       <w:r>
         <w:br/>
@@ -4652,21 +3152,31 @@
       </w:r>
       <w:r>
         <w:rPr>
-          <w:lang w:val="en-US"/>
-        </w:rPr>
-        <w:t>isWorking</w:t>
-      </w:r>
-      <w:r>
-        <w:t>=</w:t>
-      </w:r>
-      <w:r>
-        <w:rPr>
-          <w:lang w:val="en-US"/>
-        </w:rPr>
-        <w:t>false</w:t>
-      </w:r>
-      <w:r>
-        <w:t>;</w:t>
+          <w:i/>
+          <w:iCs/>
+        </w:rPr>
+        <w:t>print</w:t>
+      </w:r>
+      <w:r>
+        <w:t>(sorted);</w:t>
+      </w:r>
+      <w:r>
+        <w:br/>
+        <w:t xml:space="preserve">                    break;</w:t>
+      </w:r>
+      <w:r>
+        <w:br/>
+        <w:t xml:space="preserve">                case </w:t>
+      </w:r>
+      <w:r>
+        <w:rPr>
+          <w:i/>
+          <w:iCs/>
+        </w:rPr>
+        <w:t>PRINT_ALL_CARRIAGES</w:t>
+      </w:r>
+      <w:r>
+        <w:t>:</w:t>
       </w:r>
       <w:r>
         <w:br/>
@@ -4674,12 +3184,49 @@
       </w:r>
       <w:r>
         <w:rPr>
-          <w:lang w:val="en-US"/>
-        </w:rPr>
-        <w:t>break</w:t>
-      </w:r>
-      <w:r>
-        <w:t>;</w:t>
+          <w:i/>
+          <w:iCs/>
+        </w:rPr>
+        <w:t>print</w:t>
+      </w:r>
+      <w:r>
+        <w:t>(trainGen.getTrain());</w:t>
+      </w:r>
+      <w:r>
+        <w:br/>
+        <w:t xml:space="preserve">                    break;</w:t>
+      </w:r>
+      <w:r>
+        <w:br/>
+        <w:t xml:space="preserve">                case </w:t>
+      </w:r>
+      <w:r>
+        <w:rPr>
+          <w:i/>
+          <w:iCs/>
+        </w:rPr>
+        <w:t>EXIT</w:t>
+      </w:r>
+      <w:r>
+        <w:t>:</w:t>
+      </w:r>
+      <w:r>
+        <w:br/>
+        <w:t xml:space="preserve">                    System.</w:t>
+      </w:r>
+      <w:r>
+        <w:rPr>
+          <w:i/>
+          <w:iCs/>
+        </w:rPr>
+        <w:t>out</w:t>
+      </w:r>
+      <w:r>
+        <w:t>.print("Выход из программы");</w:t>
+      </w:r>
+      <w:r>
+        <w:br/>
+        <w:t xml:space="preserve">                    break;</w:t>
       </w:r>
       <w:r>
         <w:br/>
@@ -4691,25 +3238,7 @@
       </w:r>
       <w:r>
         <w:br/>
-        <w:t xml:space="preserve">        </w:t>
-      </w:r>
-      <w:r>
-        <w:rPr>
-          <w:lang w:val="en-US"/>
-        </w:rPr>
-        <w:t>in</w:t>
-      </w:r>
-      <w:r>
-        <w:t>.</w:t>
-      </w:r>
-      <w:r>
-        <w:rPr>
-          <w:lang w:val="en-US"/>
-        </w:rPr>
-        <w:t>close</w:t>
-      </w:r>
-      <w:r>
-        <w:t>();</w:t>
+        <w:t xml:space="preserve">        in.close();</w:t>
       </w:r>
       <w:r>
         <w:br/>
@@ -6668,7 +5197,7 @@
         <w:rPr>
           <w:lang w:val="en-US"/>
         </w:rPr>
-        <w:t>", 0),</w:t>
+        <w:t>"),</w:t>
       </w:r>
       <w:r>
         <w:rPr>
@@ -6707,7 +5236,7 @@
         <w:rPr>
           <w:lang w:val="en-US"/>
         </w:rPr>
-        <w:t>", 1),</w:t>
+        <w:t>"),</w:t>
       </w:r>
       <w:r>
         <w:rPr>
@@ -6737,7 +5266,7 @@
         <w:rPr>
           <w:lang w:val="en-US"/>
         </w:rPr>
-        <w:t>", 2);</w:t>
+        <w:t>");</w:t>
       </w:r>
       <w:r>
         <w:rPr>
@@ -6757,20 +5286,13 @@
           <w:lang w:val="en-US"/>
         </w:rPr>
         <w:br/>
-        <w:t xml:space="preserve">    private final int level;</w:t>
-      </w:r>
-      <w:r>
-        <w:rPr>
-          <w:lang w:val="en-US"/>
-        </w:rPr>
-        <w:br/>
-      </w:r>
-      <w:r>
-        <w:rPr>
-          <w:lang w:val="en-US"/>
-        </w:rPr>
-        <w:br/>
-        <w:t xml:space="preserve">    ComfortLevel(String name, int level) {</w:t>
+      </w:r>
+      <w:r>
+        <w:rPr>
+          <w:lang w:val="en-US"/>
+        </w:rPr>
+        <w:br/>
+        <w:t xml:space="preserve">    ComfortLevel(String name) {</w:t>
       </w:r>
       <w:r>
         <w:rPr>
@@ -6784,13 +5306,6 @@
           <w:lang w:val="en-US"/>
         </w:rPr>
         <w:br/>
-        <w:t xml:space="preserve">        this.level=level;</w:t>
-      </w:r>
-      <w:r>
-        <w:rPr>
-          <w:lang w:val="en-US"/>
-        </w:rPr>
-        <w:br/>
         <w:t xml:space="preserve">    }</w:t>
       </w:r>
       <w:r>
@@ -6811,14 +5326,14 @@
           <w:lang w:val="en-US"/>
         </w:rPr>
         <w:br/>
-        <w:t xml:space="preserve">        return switch (x) {</w:t>
-      </w:r>
-      <w:r>
-        <w:rPr>
-          <w:lang w:val="en-US"/>
-        </w:rPr>
-        <w:br/>
-        <w:t xml:space="preserve">            case 0 -&gt; </w:t>
+        <w:t xml:space="preserve">        if(x&gt;2 || x&lt;0) return null;</w:t>
+      </w:r>
+      <w:r>
+        <w:rPr>
+          <w:lang w:val="en-US"/>
+        </w:rPr>
+        <w:br/>
+        <w:t xml:space="preserve">        return ComfortLevel.</w:t>
       </w:r>
       <w:r>
         <w:rPr>
@@ -6826,69 +5341,13 @@
           <w:iCs/>
           <w:lang w:val="en-US"/>
         </w:rPr>
-        <w:t>LOW</w:t>
-      </w:r>
-      <w:r>
-        <w:rPr>
-          <w:lang w:val="en-US"/>
-        </w:rPr>
-        <w:t>;</w:t>
-      </w:r>
-      <w:r>
-        <w:rPr>
-          <w:lang w:val="en-US"/>
-        </w:rPr>
-        <w:br/>
-        <w:t xml:space="preserve">            case 1 -&gt; </w:t>
-      </w:r>
-      <w:r>
-        <w:rPr>
-          <w:i/>
-          <w:iCs/>
-          <w:lang w:val="en-US"/>
-        </w:rPr>
-        <w:t>MEDIUM</w:t>
-      </w:r>
-      <w:r>
-        <w:rPr>
-          <w:lang w:val="en-US"/>
-        </w:rPr>
-        <w:t>;</w:t>
-      </w:r>
-      <w:r>
-        <w:rPr>
-          <w:lang w:val="en-US"/>
-        </w:rPr>
-        <w:br/>
-        <w:t xml:space="preserve">            case 2 -&gt; </w:t>
-      </w:r>
-      <w:r>
-        <w:rPr>
-          <w:i/>
-          <w:iCs/>
-          <w:lang w:val="en-US"/>
-        </w:rPr>
-        <w:t>HIGH</w:t>
-      </w:r>
-      <w:r>
-        <w:rPr>
-          <w:lang w:val="en-US"/>
-        </w:rPr>
-        <w:t>;</w:t>
-      </w:r>
-      <w:r>
-        <w:rPr>
-          <w:lang w:val="en-US"/>
-        </w:rPr>
-        <w:br/>
-        <w:t xml:space="preserve">            default -&gt; null;</w:t>
-      </w:r>
-      <w:r>
-        <w:rPr>
-          <w:lang w:val="en-US"/>
-        </w:rPr>
-        <w:br/>
-        <w:t xml:space="preserve">        };</w:t>
+        <w:t>values</w:t>
+      </w:r>
+      <w:r>
+        <w:rPr>
+          <w:lang w:val="en-US"/>
+        </w:rPr>
+        <w:t>()[x];</w:t>
       </w:r>
       <w:r>
         <w:rPr>
@@ -6916,33 +5375,6 @@
         </w:rPr>
         <w:br/>
         <w:t xml:space="preserve">        return this.name;</w:t>
-      </w:r>
-      <w:r>
-        <w:rPr>
-          <w:lang w:val="en-US"/>
-        </w:rPr>
-        <w:br/>
-        <w:t xml:space="preserve">    }</w:t>
-      </w:r>
-      <w:r>
-        <w:rPr>
-          <w:lang w:val="en-US"/>
-        </w:rPr>
-        <w:br/>
-      </w:r>
-      <w:r>
-        <w:rPr>
-          <w:lang w:val="en-US"/>
-        </w:rPr>
-        <w:br/>
-        <w:t xml:space="preserve">    public int getComfortInt(){</w:t>
-      </w:r>
-      <w:r>
-        <w:rPr>
-          <w:lang w:val="en-US"/>
-        </w:rPr>
-        <w:br/>
-        <w:t xml:space="preserve">        return level;</w:t>
       </w:r>
       <w:r>
         <w:rPr>
@@ -7115,28 +5547,61 @@
           <w:lang w:val="en-US"/>
         </w:rPr>
         <w:br/>
-        <w:t xml:space="preserve">        int aValue = (a instanceof PassengerCarriage)?</w:t>
-      </w:r>
-      <w:r>
-        <w:rPr>
-          <w:lang w:val="en-US"/>
-        </w:rPr>
-        <w:br/>
-        <w:t xml:space="preserve">                ((PassengerCarriage)a).getComfortLevel().getComfortInt():-1;</w:t>
-      </w:r>
-      <w:r>
-        <w:rPr>
-          <w:lang w:val="en-US"/>
-        </w:rPr>
-        <w:br/>
-        <w:t xml:space="preserve">        int bValue = (b instanceof PassengerCarriage)?</w:t>
-      </w:r>
-      <w:r>
-        <w:rPr>
-          <w:lang w:val="en-US"/>
-        </w:rPr>
-        <w:br/>
-        <w:t xml:space="preserve">                ((PassengerCarriage)b).getComfortLevel().getComfortInt():-1;</w:t>
+      </w:r>
+      <w:r>
+        <w:rPr>
+          <w:lang w:val="en-US"/>
+        </w:rPr>
+        <w:br/>
+        <w:t xml:space="preserve">        int aValue, bValue;</w:t>
+      </w:r>
+      <w:r>
+        <w:rPr>
+          <w:lang w:val="en-US"/>
+        </w:rPr>
+        <w:br/>
+        <w:t xml:space="preserve">        if (a instanceof PassengerCarriage)</w:t>
+      </w:r>
+      <w:r>
+        <w:rPr>
+          <w:lang w:val="en-US"/>
+        </w:rPr>
+        <w:br/>
+        <w:t xml:space="preserve">        aValue = ((PassengerCarriage)a).getComfortLevel().ordinal();</w:t>
+      </w:r>
+      <w:r>
+        <w:rPr>
+          <w:lang w:val="en-US"/>
+        </w:rPr>
+        <w:br/>
+        <w:t xml:space="preserve">        else aValue = -1;</w:t>
+      </w:r>
+      <w:r>
+        <w:rPr>
+          <w:lang w:val="en-US"/>
+        </w:rPr>
+        <w:br/>
+      </w:r>
+      <w:r>
+        <w:rPr>
+          <w:lang w:val="en-US"/>
+        </w:rPr>
+        <w:br/>
+        <w:t xml:space="preserve">        if (b instanceof PassengerCarriage)</w:t>
+      </w:r>
+      <w:r>
+        <w:rPr>
+          <w:lang w:val="en-US"/>
+        </w:rPr>
+        <w:br/>
+        <w:t xml:space="preserve">                bValue = ((PassengerCarriage)b).getComfortLevel().ordinal();</w:t>
+      </w:r>
+      <w:r>
+        <w:rPr>
+          <w:lang w:val="en-US"/>
+        </w:rPr>
+        <w:br/>
+        <w:t xml:space="preserve">        else bValue = -1;</w:t>
       </w:r>
       <w:r>
         <w:rPr>
@@ -7144,6 +5609,445 @@
         </w:rPr>
         <w:br/>
         <w:t xml:space="preserve">        return aValue - bValue;</w:t>
+      </w:r>
+      <w:r>
+        <w:rPr>
+          <w:lang w:val="en-US"/>
+        </w:rPr>
+        <w:br/>
+        <w:t xml:space="preserve">    }</w:t>
+      </w:r>
+      <w:r>
+        <w:rPr>
+          <w:lang w:val="en-US"/>
+        </w:rPr>
+        <w:br/>
+        <w:t>}</w:t>
+      </w:r>
+    </w:p>
+    <w:p>
+      <w:pPr>
+        <w:rPr>
+          <w:lang w:val="en-US"/>
+        </w:rPr>
+      </w:pPr>
+    </w:p>
+    <w:p>
+      <w:pPr>
+        <w:spacing w:line="240" w:lineRule="auto"/>
+        <w:ind w:firstLine="0"/>
+        <w:jc w:val="left"/>
+        <w:rPr>
+          <w:rFonts w:eastAsiaTheme="majorEastAsia" w:cstheme="majorBidi"/>
+          <w:b/>
+          <w:spacing w:val="-10"/>
+          <w:kern w:val="28"/>
+          <w:szCs w:val="28"/>
+          <w:lang w:val="en-US"/>
+        </w:rPr>
+      </w:pPr>
+      <w:r>
+        <w:rPr>
+          <w:szCs w:val="28"/>
+          <w:lang w:val="en-US"/>
+        </w:rPr>
+        <w:br w:type="page"/>
+      </w:r>
+    </w:p>
+    <w:p>
+      <w:pPr>
+        <w:pStyle w:val="a4"/>
+        <w:rPr>
+          <w:szCs w:val="28"/>
+          <w:lang w:val="en-US"/>
+        </w:rPr>
+      </w:pPr>
+      <w:r>
+        <w:rPr>
+          <w:szCs w:val="28"/>
+        </w:rPr>
+        <w:lastRenderedPageBreak/>
+        <w:t>Приложение</w:t>
+      </w:r>
+      <w:r>
+        <w:rPr>
+          <w:szCs w:val="28"/>
+          <w:lang w:val="en-US"/>
+        </w:rPr>
+        <w:t xml:space="preserve"> </w:t>
+      </w:r>
+      <w:r>
+        <w:rPr>
+          <w:szCs w:val="28"/>
+          <w:lang w:val="en-US"/>
+        </w:rPr>
+        <w:t>M</w:t>
+      </w:r>
+      <w:r>
+        <w:rPr>
+          <w:szCs w:val="28"/>
+          <w:lang w:val="en-US"/>
+        </w:rPr>
+        <w:t xml:space="preserve">. </w:t>
+      </w:r>
+      <w:r>
+        <w:rPr>
+          <w:szCs w:val="28"/>
+        </w:rPr>
+        <w:t>Код</w:t>
+      </w:r>
+      <w:r>
+        <w:rPr>
+          <w:szCs w:val="28"/>
+          <w:lang w:val="en-US"/>
+        </w:rPr>
+        <w:t xml:space="preserve"> </w:t>
+      </w:r>
+      <w:r>
+        <w:rPr>
+          <w:szCs w:val="28"/>
+        </w:rPr>
+        <w:t>класса</w:t>
+      </w:r>
+      <w:r>
+        <w:rPr>
+          <w:szCs w:val="28"/>
+          <w:lang w:val="en-US"/>
+        </w:rPr>
+        <w:t xml:space="preserve"> </w:t>
+      </w:r>
+      <w:r>
+        <w:rPr>
+          <w:szCs w:val="28"/>
+          <w:lang w:val="en-US"/>
+        </w:rPr>
+        <w:t>Transport</w:t>
+      </w:r>
+      <w:r>
+        <w:rPr>
+          <w:szCs w:val="28"/>
+          <w:lang w:val="en-US"/>
+        </w:rPr>
+        <w:t>/</w:t>
+      </w:r>
+      <w:r>
+        <w:rPr>
+          <w:szCs w:val="28"/>
+          <w:lang w:val="en-US"/>
+        </w:rPr>
+        <w:t>MenuItems</w:t>
+      </w:r>
+    </w:p>
+    <w:p>
+      <w:pPr>
+        <w:pStyle w:val="HTML"/>
+        <w:rPr>
+          <w:lang w:val="en-US"/>
+        </w:rPr>
+      </w:pPr>
+      <w:r>
+        <w:rPr>
+          <w:lang w:val="en-US"/>
+        </w:rPr>
+        <w:t>package Transport;</w:t>
+      </w:r>
+      <w:r>
+        <w:rPr>
+          <w:lang w:val="en-US"/>
+        </w:rPr>
+        <w:br/>
+      </w:r>
+      <w:r>
+        <w:rPr>
+          <w:lang w:val="en-US"/>
+        </w:rPr>
+        <w:br/>
+        <w:t>public enum MenuItems {</w:t>
+      </w:r>
+      <w:r>
+        <w:rPr>
+          <w:lang w:val="en-US"/>
+        </w:rPr>
+        <w:br/>
+      </w:r>
+      <w:r>
+        <w:rPr>
+          <w:lang w:val="en-US"/>
+        </w:rPr>
+        <w:br/>
+        <w:t xml:space="preserve">    </w:t>
+      </w:r>
+      <w:r>
+        <w:rPr>
+          <w:i/>
+          <w:iCs/>
+          <w:lang w:val="en-US"/>
+        </w:rPr>
+        <w:t>PRINT_ALL_PASSENGERS</w:t>
+      </w:r>
+      <w:r>
+        <w:rPr>
+          <w:lang w:val="en-US"/>
+        </w:rPr>
+        <w:t>,</w:t>
+      </w:r>
+      <w:r>
+        <w:rPr>
+          <w:lang w:val="en-US"/>
+        </w:rPr>
+        <w:br/>
+        <w:t xml:space="preserve">    </w:t>
+      </w:r>
+      <w:r>
+        <w:rPr>
+          <w:i/>
+          <w:iCs/>
+          <w:lang w:val="en-US"/>
+        </w:rPr>
+        <w:t>PRINT_ALL_LUGGAGE</w:t>
+      </w:r>
+      <w:r>
+        <w:rPr>
+          <w:lang w:val="en-US"/>
+        </w:rPr>
+        <w:t>,</w:t>
+      </w:r>
+      <w:r>
+        <w:rPr>
+          <w:lang w:val="en-US"/>
+        </w:rPr>
+        <w:br/>
+        <w:t xml:space="preserve">    </w:t>
+      </w:r>
+      <w:r>
+        <w:rPr>
+          <w:i/>
+          <w:iCs/>
+          <w:lang w:val="en-US"/>
+        </w:rPr>
+        <w:t>PRINT_CARRIAGE_IN_RANGE</w:t>
+      </w:r>
+      <w:r>
+        <w:rPr>
+          <w:lang w:val="en-US"/>
+        </w:rPr>
+        <w:t>,</w:t>
+      </w:r>
+      <w:r>
+        <w:rPr>
+          <w:lang w:val="en-US"/>
+        </w:rPr>
+        <w:br/>
+        <w:t xml:space="preserve">    </w:t>
+      </w:r>
+      <w:r>
+        <w:rPr>
+          <w:i/>
+          <w:iCs/>
+          <w:lang w:val="en-US"/>
+        </w:rPr>
+        <w:t>PRINT_SORTED_BY_COMFORT</w:t>
+      </w:r>
+      <w:r>
+        <w:rPr>
+          <w:lang w:val="en-US"/>
+        </w:rPr>
+        <w:t>,</w:t>
+      </w:r>
+      <w:r>
+        <w:rPr>
+          <w:lang w:val="en-US"/>
+        </w:rPr>
+        <w:br/>
+        <w:t xml:space="preserve">    </w:t>
+      </w:r>
+      <w:r>
+        <w:rPr>
+          <w:i/>
+          <w:iCs/>
+          <w:lang w:val="en-US"/>
+        </w:rPr>
+        <w:t>PRINT_ALL_CARRIAGES</w:t>
+      </w:r>
+      <w:r>
+        <w:rPr>
+          <w:lang w:val="en-US"/>
+        </w:rPr>
+        <w:t>,</w:t>
+      </w:r>
+      <w:r>
+        <w:rPr>
+          <w:lang w:val="en-US"/>
+        </w:rPr>
+        <w:br/>
+        <w:t xml:space="preserve">    </w:t>
+      </w:r>
+      <w:r>
+        <w:rPr>
+          <w:i/>
+          <w:iCs/>
+          <w:lang w:val="en-US"/>
+        </w:rPr>
+        <w:t>EXIT</w:t>
+      </w:r>
+      <w:r>
+        <w:rPr>
+          <w:lang w:val="en-US"/>
+        </w:rPr>
+        <w:t>;</w:t>
+      </w:r>
+      <w:r>
+        <w:rPr>
+          <w:lang w:val="en-US"/>
+        </w:rPr>
+        <w:br/>
+      </w:r>
+      <w:r>
+        <w:rPr>
+          <w:lang w:val="en-US"/>
+        </w:rPr>
+        <w:br/>
+        <w:t xml:space="preserve">    public static MenuItems findItemFromString(String input){</w:t>
+      </w:r>
+      <w:r>
+        <w:rPr>
+          <w:lang w:val="en-US"/>
+        </w:rPr>
+        <w:br/>
+        <w:t xml:space="preserve">        return switch (input){</w:t>
+      </w:r>
+      <w:r>
+        <w:rPr>
+          <w:lang w:val="en-US"/>
+        </w:rPr>
+        <w:br/>
+        <w:t xml:space="preserve">            case "PP" -&gt; </w:t>
+      </w:r>
+      <w:r>
+        <w:rPr>
+          <w:i/>
+          <w:iCs/>
+          <w:lang w:val="en-US"/>
+        </w:rPr>
+        <w:t>PRINT_ALL_PASSENGERS</w:t>
+      </w:r>
+      <w:r>
+        <w:rPr>
+          <w:lang w:val="en-US"/>
+        </w:rPr>
+        <w:t>;</w:t>
+      </w:r>
+      <w:r>
+        <w:rPr>
+          <w:lang w:val="en-US"/>
+        </w:rPr>
+        <w:br/>
+        <w:t xml:space="preserve">            case "PL" -&gt; </w:t>
+      </w:r>
+      <w:r>
+        <w:rPr>
+          <w:i/>
+          <w:iCs/>
+          <w:lang w:val="en-US"/>
+        </w:rPr>
+        <w:t>PRINT_ALL_LUGGAGE</w:t>
+      </w:r>
+      <w:r>
+        <w:rPr>
+          <w:lang w:val="en-US"/>
+        </w:rPr>
+        <w:t>;</w:t>
+      </w:r>
+      <w:r>
+        <w:rPr>
+          <w:lang w:val="en-US"/>
+        </w:rPr>
+        <w:br/>
+        <w:t xml:space="preserve">            case "PR" -&gt; </w:t>
+      </w:r>
+      <w:r>
+        <w:rPr>
+          <w:i/>
+          <w:iCs/>
+          <w:lang w:val="en-US"/>
+        </w:rPr>
+        <w:t>PRINT_CARRIAGE_IN_RANGE</w:t>
+      </w:r>
+      <w:r>
+        <w:rPr>
+          <w:lang w:val="en-US"/>
+        </w:rPr>
+        <w:t>;</w:t>
+      </w:r>
+      <w:r>
+        <w:rPr>
+          <w:lang w:val="en-US"/>
+        </w:rPr>
+        <w:br/>
+        <w:t xml:space="preserve">            case "PS" -&gt; </w:t>
+      </w:r>
+      <w:r>
+        <w:rPr>
+          <w:i/>
+          <w:iCs/>
+          <w:lang w:val="en-US"/>
+        </w:rPr>
+        <w:t>PRINT_SORTED_BY_COMFORT</w:t>
+      </w:r>
+      <w:r>
+        <w:rPr>
+          <w:lang w:val="en-US"/>
+        </w:rPr>
+        <w:t>;</w:t>
+      </w:r>
+      <w:r>
+        <w:rPr>
+          <w:lang w:val="en-US"/>
+        </w:rPr>
+        <w:br/>
+        <w:t xml:space="preserve">            case "PA" -&gt; </w:t>
+      </w:r>
+      <w:r>
+        <w:rPr>
+          <w:i/>
+          <w:iCs/>
+          <w:lang w:val="en-US"/>
+        </w:rPr>
+        <w:t>PRINT_ALL_CARRIAGES</w:t>
+      </w:r>
+      <w:r>
+        <w:rPr>
+          <w:lang w:val="en-US"/>
+        </w:rPr>
+        <w:t>;</w:t>
+      </w:r>
+      <w:r>
+        <w:rPr>
+          <w:lang w:val="en-US"/>
+        </w:rPr>
+        <w:br/>
+        <w:t xml:space="preserve">            default -&gt; </w:t>
+      </w:r>
+      <w:r>
+        <w:rPr>
+          <w:i/>
+          <w:iCs/>
+          <w:lang w:val="en-US"/>
+        </w:rPr>
+        <w:t>EXIT</w:t>
+      </w:r>
+      <w:r>
+        <w:rPr>
+          <w:lang w:val="en-US"/>
+        </w:rPr>
+        <w:t>;</w:t>
+      </w:r>
+      <w:r>
+        <w:rPr>
+          <w:lang w:val="en-US"/>
+        </w:rPr>
+        <w:br/>
+        <w:t xml:space="preserve">        };</w:t>
       </w:r>
       <w:r>
         <w:rPr>
@@ -7226,7 +6130,7 @@
             <w:rPr>
               <w:noProof/>
             </w:rPr>
-            <w:t>2</w:t>
+            <w:t>6</w:t>
           </w:r>
         </w:fldSimple>
       </w:p>

</xml_diff>